<commit_message>
Add table borders to Word documents
- Add python script to add borders to tables in docx files
- Apply borders to all Word documents for better formatting

Co-Authored-By: Claude Opus 4.5 <noreply@anthropic.com>
</commit_message>
<xml_diff>
--- a/MGMT4280-Home.docx
+++ b/MGMT4280-Home.docx
@@ -46,6 +46,14 @@
         <w:tblW w:type="pct" w:w="5000"/>
         <w:tblLayout w:type="fixed"/>
         <w:tblLook w:firstRow="1" w:lastRow="0" w:firstColumn="0" w:lastColumn="0" w:noHBand="0" w:noVBand="0" w:val="0020"/>
+        <w:tblBorders>
+          <w:top w:val="single" w:sz="4" w:space="0" w:color="000000"/>
+          <w:left w:val="single" w:sz="4" w:space="0" w:color="000000"/>
+          <w:bottom w:val="single" w:sz="4" w:space="0" w:color="000000"/>
+          <w:right w:val="single" w:sz="4" w:space="0" w:color="000000"/>
+          <w:insideH w:val="single" w:sz="4" w:space="0" w:color="000000"/>
+          <w:insideV w:val="single" w:sz="4" w:space="0" w:color="000000"/>
+        </w:tblBorders>
       </w:tblPr>
       <w:tblGrid>
         <w:gridCol w:w="3443"/>

</xml_diff>

<commit_message>
Update all Word files to match MD files
Regenerated all .docx files from corresponding .md files using pandoc
to ensure consistency between downloadable documents and web content.

Co-Authored-By: Claude Opus 4.5 <noreply@anthropic.com>
</commit_message>
<xml_diff>
--- a/MGMT4280-Home.docx
+++ b/MGMT4280-Home.docx
@@ -2,6 +2,38 @@
 <file path=word/document.xml><?xml version="1.0" encoding="utf-8"?>
 <w:document xmlns:w="http://schemas.openxmlformats.org/wordprocessingml/2006/main" xmlns:m="http://schemas.openxmlformats.org/officeDocument/2006/math" xmlns:r="http://schemas.openxmlformats.org/officeDocument/2006/relationships" xmlns:o="urn:schemas-microsoft-com:office:office" xmlns:v="urn:schemas-microsoft-com:vml" xmlns:w10="urn:schemas-microsoft-com:office:word" xmlns:a="http://schemas.openxmlformats.org/drawingml/2006/main" xmlns:pic="http://schemas.openxmlformats.org/drawingml/2006/picture" xmlns:wp="http://schemas.openxmlformats.org/drawingml/2006/wordprocessingDrawing">
   <w:body>
+    <w:p>
+      <w:pPr>
+        <w:pStyle w:val="Title"/>
+      </w:pPr>
+      <w:r>
+        <w:t xml:space="preserve">Home</w:t>
+      </w:r>
+    </w:p>
+    <w:p>
+      <w:pPr>
+        <w:pStyle w:val="FirstParagraph"/>
+      </w:pPr>
+      <w:hyperlink r:id="rId9">
+        <w:r>
+          <w:rPr>
+            <w:rStyle w:val="Hyperlink"/>
+            <w:b/>
+            <w:bCs/>
+          </w:rPr>
+          <w:t xml:space="preserve">Download Word Document</w:t>
+        </w:r>
+      </w:hyperlink>
+    </w:p>
+    <w:bookmarkStart w:id="29" w:name="X972104f875ef1be1ff8abfd6d0124e9d9c7be93"/>
+    <w:p>
+      <w:pPr>
+        <w:pStyle w:val="Heading1"/>
+      </w:pPr>
+      <w:r>
+        <w:t xml:space="preserve">MGMT 4280: Current Topics in Human Resource Management</w:t>
+      </w:r>
+    </w:p>
     <w:p>
       <w:pPr>
         <w:pStyle w:val="FirstParagraph"/>
@@ -14,7 +46,7 @@
         <w:t xml:space="preserve">California State University, Bakersfield</w:t>
       </w:r>
       <w:r>
-        <w:br/>
+        <w:t xml:space="preserve"> </w:t>
       </w:r>
       <w:r>
         <w:rPr>
@@ -31,7 +63,7 @@
         </w:pict>
       </w:r>
     </w:p>
-    <w:bookmarkStart w:id="12" w:name="course-materials"/>
+    <w:bookmarkStart w:id="22" w:name="course-materials"/>
     <w:p>
       <w:pPr>
         <w:pStyle w:val="Heading2"/>
@@ -46,14 +78,6 @@
         <w:tblW w:type="pct" w:w="5000"/>
         <w:tblLayout w:type="fixed"/>
         <w:tblLook w:firstRow="1" w:lastRow="0" w:firstColumn="0" w:lastColumn="0" w:noHBand="0" w:noVBand="0" w:val="0020"/>
-        <w:tblBorders>
-          <w:top w:val="single" w:sz="4" w:space="0" w:color="000000"/>
-          <w:left w:val="single" w:sz="4" w:space="0" w:color="000000"/>
-          <w:bottom w:val="single" w:sz="4" w:space="0" w:color="000000"/>
-          <w:right w:val="single" w:sz="4" w:space="0" w:color="000000"/>
-          <w:insideH w:val="single" w:sz="4" w:space="0" w:color="000000"/>
-          <w:insideV w:val="single" w:sz="4" w:space="0" w:color="000000"/>
-        </w:tblBorders>
       </w:tblPr>
       <w:tblGrid>
         <w:gridCol w:w="3443"/>
@@ -93,12 +117,12 @@
             <w:pPr>
               <w:pStyle w:val="Compact"/>
             </w:pPr>
-            <w:hyperlink r:id="rId9">
+            <w:hyperlink r:id="rId10">
               <w:r>
                 <w:rPr>
                   <w:rStyle w:val="Hyperlink"/>
                 </w:rPr>
-                <w:t xml:space="preserve">Guide and Rubric for Online Presenters</w:t>
+                <w:t xml:space="preserve">Syllabus</w:t>
               </w:r>
             </w:hyperlink>
           </w:p>
@@ -110,7 +134,7 @@
               <w:pStyle w:val="Compact"/>
             </w:pPr>
             <w:r>
-              <w:t xml:space="preserve">Complete guide for team presentations including grading rubric</w:t>
+              <w:t xml:space="preserve">Course syllabus with schedule, grading criteria, and policies</w:t>
             </w:r>
           </w:p>
         </w:tc>
@@ -122,7 +146,142 @@
             <w:pPr>
               <w:pStyle w:val="Compact"/>
             </w:pPr>
-            <w:hyperlink r:id="rId10">
+            <w:hyperlink r:id="rId11">
+              <w:r>
+                <w:rPr>
+                  <w:rStyle w:val="Hyperlink"/>
+                </w:rPr>
+                <w:t xml:space="preserve">Student Roster</w:t>
+              </w:r>
+            </w:hyperlink>
+          </w:p>
+        </w:tc>
+        <w:tc>
+          <w:tcPr/>
+          <w:p>
+            <w:pPr>
+              <w:pStyle w:val="Compact"/>
+            </w:pPr>
+            <w:r>
+              <w:t xml:space="preserve">Class roster and team assignments</w:t>
+            </w:r>
+          </w:p>
+        </w:tc>
+      </w:tr>
+    </w:tbl>
+    <w:bookmarkStart w:id="15" w:name="rubrics-guidelines"/>
+    <w:p>
+      <w:pPr>
+        <w:pStyle w:val="Heading3"/>
+      </w:pPr>
+      <w:r>
+        <w:t xml:space="preserve">Rubrics &amp; Guidelines</w:t>
+      </w:r>
+    </w:p>
+    <w:tbl>
+      <w:tblPr>
+        <w:tblStyle w:val="Table"/>
+        <w:tblW w:type="pct" w:w="5000"/>
+        <w:tblLayout w:type="fixed"/>
+        <w:tblLook w:firstRow="1" w:lastRow="0" w:firstColumn="0" w:lastColumn="0" w:noHBand="0" w:noVBand="0" w:val="0020"/>
+      </w:tblPr>
+      <w:tblGrid>
+        <w:gridCol w:w="3443"/>
+        <w:gridCol w:w="4476"/>
+      </w:tblGrid>
+      <w:tr>
+        <w:trPr>
+          <w:tblHeader w:val="on"/>
+        </w:trPr>
+        <w:tc>
+          <w:tcPr/>
+          <w:p>
+            <w:pPr>
+              <w:pStyle w:val="Compact"/>
+            </w:pPr>
+            <w:r>
+              <w:t xml:space="preserve">Document</w:t>
+            </w:r>
+          </w:p>
+        </w:tc>
+        <w:tc>
+          <w:tcPr/>
+          <w:p>
+            <w:pPr>
+              <w:pStyle w:val="Compact"/>
+            </w:pPr>
+            <w:r>
+              <w:t xml:space="preserve">Description</w:t>
+            </w:r>
+          </w:p>
+        </w:tc>
+      </w:tr>
+      <w:tr>
+        <w:tc>
+          <w:tcPr/>
+          <w:p>
+            <w:pPr>
+              <w:pStyle w:val="Compact"/>
+            </w:pPr>
+            <w:hyperlink r:id="rId12">
+              <w:r>
+                <w:rPr>
+                  <w:rStyle w:val="Hyperlink"/>
+                </w:rPr>
+                <w:t xml:space="preserve">Online Team Presentation Rubric</w:t>
+              </w:r>
+            </w:hyperlink>
+          </w:p>
+        </w:tc>
+        <w:tc>
+          <w:tcPr/>
+          <w:p>
+            <w:pPr>
+              <w:pStyle w:val="Compact"/>
+            </w:pPr>
+            <w:r>
+              <w:t xml:space="preserve">Instructions and grading criteria for team presentations</w:t>
+            </w:r>
+          </w:p>
+        </w:tc>
+      </w:tr>
+      <w:tr>
+        <w:tc>
+          <w:tcPr/>
+          <w:p>
+            <w:pPr>
+              <w:pStyle w:val="Compact"/>
+            </w:pPr>
+            <w:hyperlink r:id="rId13">
+              <w:r>
+                <w:rPr>
+                  <w:rStyle w:val="Hyperlink"/>
+                </w:rPr>
+                <w:t xml:space="preserve">Team Meeting Rubric</w:t>
+              </w:r>
+            </w:hyperlink>
+          </w:p>
+        </w:tc>
+        <w:tc>
+          <w:tcPr/>
+          <w:p>
+            <w:pPr>
+              <w:pStyle w:val="Compact"/>
+            </w:pPr>
+            <w:r>
+              <w:t xml:space="preserve">Instructions and grading criteria for weekly team meetings</w:t>
+            </w:r>
+          </w:p>
+        </w:tc>
+      </w:tr>
+      <w:tr>
+        <w:tc>
+          <w:tcPr/>
+          <w:p>
+            <w:pPr>
+              <w:pStyle w:val="Compact"/>
+            </w:pPr>
+            <w:hyperlink r:id="rId14">
               <w:r>
                 <w:rPr>
                   <w:rStyle w:val="Hyperlink"/>
@@ -144,14 +303,121 @@
           </w:p>
         </w:tc>
       </w:tr>
+    </w:tbl>
+    <w:bookmarkEnd w:id="15"/>
+    <w:bookmarkStart w:id="19" w:name="team-meeting-agendas"/>
+    <w:p>
+      <w:pPr>
+        <w:pStyle w:val="Heading3"/>
+      </w:pPr>
+      <w:r>
+        <w:t xml:space="preserve">Team Meeting Agendas</w:t>
+      </w:r>
+    </w:p>
+    <w:tbl>
+      <w:tblPr>
+        <w:tblStyle w:val="Table"/>
+        <w:tblW w:type="pct" w:w="5000"/>
+        <w:tblLayout w:type="fixed"/>
+        <w:tblLook w:firstRow="1" w:lastRow="0" w:firstColumn="0" w:lastColumn="0" w:noHBand="0" w:noVBand="0" w:val="0020"/>
+      </w:tblPr>
+      <w:tblGrid>
+        <w:gridCol w:w="3443"/>
+        <w:gridCol w:w="4476"/>
+      </w:tblGrid>
       <w:tr>
-        <w:tc>
-          <w:tcPr/>
-          <w:p>
-            <w:pPr>
-              <w:pStyle w:val="Compact"/>
-            </w:pPr>
-            <w:hyperlink r:id="rId11">
+        <w:trPr>
+          <w:tblHeader w:val="on"/>
+        </w:trPr>
+        <w:tc>
+          <w:tcPr/>
+          <w:p>
+            <w:pPr>
+              <w:pStyle w:val="Compact"/>
+            </w:pPr>
+            <w:r>
+              <w:t xml:space="preserve">Document</w:t>
+            </w:r>
+          </w:p>
+        </w:tc>
+        <w:tc>
+          <w:tcPr/>
+          <w:p>
+            <w:pPr>
+              <w:pStyle w:val="Compact"/>
+            </w:pPr>
+            <w:r>
+              <w:t xml:space="preserve">Description</w:t>
+            </w:r>
+          </w:p>
+        </w:tc>
+      </w:tr>
+      <w:tr>
+        <w:tc>
+          <w:tcPr/>
+          <w:p>
+            <w:pPr>
+              <w:pStyle w:val="Compact"/>
+            </w:pPr>
+            <w:hyperlink r:id="rId16">
+              <w:r>
+                <w:rPr>
+                  <w:rStyle w:val="Hyperlink"/>
+                </w:rPr>
+                <w:t xml:space="preserve">Team Meeting 1</w:t>
+              </w:r>
+            </w:hyperlink>
+          </w:p>
+        </w:tc>
+        <w:tc>
+          <w:tcPr/>
+          <w:p>
+            <w:pPr>
+              <w:pStyle w:val="Compact"/>
+            </w:pPr>
+            <w:r>
+              <w:t xml:space="preserve">Icebreaker &amp; Team Setup (Week 2)</w:t>
+            </w:r>
+          </w:p>
+        </w:tc>
+      </w:tr>
+      <w:tr>
+        <w:tc>
+          <w:tcPr/>
+          <w:p>
+            <w:pPr>
+              <w:pStyle w:val="Compact"/>
+            </w:pPr>
+            <w:hyperlink r:id="rId17">
+              <w:r>
+                <w:rPr>
+                  <w:rStyle w:val="Hyperlink"/>
+                </w:rPr>
+                <w:t xml:space="preserve">Team Meeting 2</w:t>
+              </w:r>
+            </w:hyperlink>
+          </w:p>
+        </w:tc>
+        <w:tc>
+          <w:tcPr/>
+          <w:p>
+            <w:pPr>
+              <w:pStyle w:val="Compact"/>
+            </w:pPr>
+            <w:r>
+              <w:t xml:space="preserve">Meeting Notes with AI &amp; Preparation (Week 3)</w:t>
+            </w:r>
+          </w:p>
+        </w:tc>
+      </w:tr>
+      <w:tr>
+        <w:tc>
+          <w:tcPr/>
+          <w:p>
+            <w:pPr>
+              <w:pStyle w:val="Compact"/>
+            </w:pPr>
+            <w:hyperlink r:id="rId18">
               <w:r>
                 <w:rPr>
                   <w:rStyle w:val="Hyperlink"/>
@@ -168,7 +434,85 @@
               <w:pStyle w:val="Compact"/>
             </w:pPr>
             <w:r>
-              <w:t xml:space="preserve">Template for weekly team meeting notes and discussions</w:t>
+              <w:t xml:space="preserve">Template for weekly team meeting notes and discussions (Week 4+)</w:t>
+            </w:r>
+          </w:p>
+        </w:tc>
+      </w:tr>
+    </w:tbl>
+    <w:bookmarkEnd w:id="19"/>
+    <w:bookmarkStart w:id="21" w:name="other-resources"/>
+    <w:p>
+      <w:pPr>
+        <w:pStyle w:val="Heading3"/>
+      </w:pPr>
+      <w:r>
+        <w:t xml:space="preserve">Other Resources</w:t>
+      </w:r>
+    </w:p>
+    <w:tbl>
+      <w:tblPr>
+        <w:tblStyle w:val="Table"/>
+        <w:tblW w:type="pct" w:w="5000"/>
+        <w:tblLayout w:type="fixed"/>
+        <w:tblLook w:firstRow="1" w:lastRow="0" w:firstColumn="0" w:lastColumn="0" w:noHBand="0" w:noVBand="0" w:val="0020"/>
+      </w:tblPr>
+      <w:tblGrid>
+        <w:gridCol w:w="3443"/>
+        <w:gridCol w:w="4476"/>
+      </w:tblGrid>
+      <w:tr>
+        <w:trPr>
+          <w:tblHeader w:val="on"/>
+        </w:trPr>
+        <w:tc>
+          <w:tcPr/>
+          <w:p>
+            <w:pPr>
+              <w:pStyle w:val="Compact"/>
+            </w:pPr>
+            <w:r>
+              <w:t xml:space="preserve">Document</w:t>
+            </w:r>
+          </w:p>
+        </w:tc>
+        <w:tc>
+          <w:tcPr/>
+          <w:p>
+            <w:pPr>
+              <w:pStyle w:val="Compact"/>
+            </w:pPr>
+            <w:r>
+              <w:t xml:space="preserve">Description</w:t>
+            </w:r>
+          </w:p>
+        </w:tc>
+      </w:tr>
+      <w:tr>
+        <w:tc>
+          <w:tcPr/>
+          <w:p>
+            <w:pPr>
+              <w:pStyle w:val="Compact"/>
+            </w:pPr>
+            <w:hyperlink r:id="rId20">
+              <w:r>
+                <w:rPr>
+                  <w:rStyle w:val="Hyperlink"/>
+                </w:rPr>
+                <w:t xml:space="preserve">Updating Your Canvas Profile</w:t>
+              </w:r>
+            </w:hyperlink>
+          </w:p>
+        </w:tc>
+        <w:tc>
+          <w:tcPr/>
+          <w:p>
+            <w:pPr>
+              <w:pStyle w:val="Compact"/>
+            </w:pPr>
+            <w:r>
+              <w:t xml:space="preserve">Instructions for uploading your photo and biography</w:t>
             </w:r>
           </w:p>
         </w:tc>
@@ -181,8 +525,9 @@
         </w:pict>
       </w:r>
     </w:p>
-    <w:bookmarkEnd w:id="12"/>
-    <w:bookmarkStart w:id="13" w:name="quick-reference"/>
+    <w:bookmarkEnd w:id="21"/>
+    <w:bookmarkEnd w:id="22"/>
+    <w:bookmarkStart w:id="23" w:name="quick-reference"/>
     <w:p>
       <w:pPr>
         <w:pStyle w:val="Heading2"/>
@@ -264,7 +609,7 @@
         <w:t xml:space="preserve">Team Size</w:t>
       </w:r>
       <w:r>
-        <w:t xml:space="preserve">: 4 members</w:t>
+        <w:t xml:space="preserve">: 4-5 members</w:t>
       </w:r>
     </w:p>
     <w:p>
@@ -274,8 +619,94 @@
         </w:pict>
       </w:r>
     </w:p>
-    <w:bookmarkEnd w:id="13"/>
-    <w:bookmarkStart w:id="14" w:name="contact"/>
+    <w:bookmarkEnd w:id="23"/>
+    <w:bookmarkStart w:id="27" w:name="external-links"/>
+    <w:p>
+      <w:pPr>
+        <w:pStyle w:val="Heading2"/>
+      </w:pPr>
+      <w:r>
+        <w:t xml:space="preserve">External Links</w:t>
+      </w:r>
+    </w:p>
+    <w:p>
+      <w:pPr>
+        <w:pStyle w:val="Compact"/>
+        <w:numPr>
+          <w:ilvl w:val="0"/>
+          <w:numId w:val="1002"/>
+        </w:numPr>
+      </w:pPr>
+      <w:hyperlink r:id="rId24">
+        <w:r>
+          <w:rPr>
+            <w:rStyle w:val="Hyperlink"/>
+          </w:rPr>
+          <w:t xml:space="preserve">Syllabus (Google Doc)</w:t>
+        </w:r>
+      </w:hyperlink>
+      <w:r>
+        <w:t xml:space="preserve"> </w:t>
+      </w:r>
+      <w:r>
+        <w:t xml:space="preserve">- Editable syllabus document</w:t>
+      </w:r>
+    </w:p>
+    <w:p>
+      <w:pPr>
+        <w:pStyle w:val="Compact"/>
+        <w:numPr>
+          <w:ilvl w:val="0"/>
+          <w:numId w:val="1002"/>
+        </w:numPr>
+      </w:pPr>
+      <w:hyperlink r:id="rId25">
+        <w:r>
+          <w:rPr>
+            <w:rStyle w:val="Hyperlink"/>
+          </w:rPr>
+          <w:t xml:space="preserve">Peer Review Evaluation Survey</w:t>
+        </w:r>
+      </w:hyperlink>
+      <w:r>
+        <w:t xml:space="preserve"> </w:t>
+      </w:r>
+      <w:r>
+        <w:t xml:space="preserve">- Complete after each team meeting</w:t>
+      </w:r>
+    </w:p>
+    <w:p>
+      <w:pPr>
+        <w:pStyle w:val="Compact"/>
+        <w:numPr>
+          <w:ilvl w:val="0"/>
+          <w:numId w:val="1002"/>
+        </w:numPr>
+      </w:pPr>
+      <w:hyperlink r:id="rId26">
+        <w:r>
+          <w:rPr>
+            <w:rStyle w:val="Hyperlink"/>
+          </w:rPr>
+          <w:t xml:space="preserve">Team Assignment Google Sheet</w:t>
+        </w:r>
+      </w:hyperlink>
+      <w:r>
+        <w:t xml:space="preserve"> </w:t>
+      </w:r>
+      <w:r>
+        <w:t xml:space="preserve">- View your team members and roles</w:t>
+      </w:r>
+    </w:p>
+    <w:p>
+      <w:r>
+        <w:pict>
+          <v:rect style="width:0;height:1.5pt" o:hralign="center" o:hrstd="t" o:hr="t"/>
+        </w:pict>
+      </w:r>
+    </w:p>
+    <w:bookmarkEnd w:id="27"/>
+    <w:bookmarkStart w:id="28" w:name="contact"/>
     <w:p>
       <w:pPr>
         <w:pStyle w:val="Heading2"/>
@@ -296,13 +727,14 @@
         <w:t xml:space="preserve">Professor Sunjin Pak</w:t>
       </w:r>
       <w:r>
-        <w:br/>
+        <w:t xml:space="preserve"> </w:t>
       </w:r>
       <w:r>
         <w:t xml:space="preserve">Email: spak2@csub.edu</w:t>
       </w:r>
     </w:p>
-    <w:bookmarkEnd w:id="14"/>
+    <w:bookmarkEnd w:id="28"/>
+    <w:bookmarkEnd w:id="29"/>
     <w:sectPr>
       <w:footnotePr>
         <w:numRestart w:val="eachSect"/>
@@ -520,6 +952,9 @@
     <w:abstractNumId w:val="990"/>
   </w:num>
   <w:num w:numId="1001">
+    <w:abstractNumId w:val="991"/>
+  </w:num>
+  <w:num w:numId="1002">
     <w:abstractNumId w:val="991"/>
   </w:num>
 </w:numbering>

</xml_diff>

<commit_message>
Regenerate Word files with proper formatting
- Black table borders
- Blue hyperlinks with underline
- Proper column widths for tables
- Line breaks in table cells

Co-Authored-By: Claude Opus 4.5 <noreply@anthropic.com>
</commit_message>
<xml_diff>
--- a/MGMT4280-Home.docx
+++ b/MGMT4280-Home.docx
@@ -2,14 +2,6 @@
 <file path=word/document.xml><?xml version="1.0" encoding="utf-8"?>
 <w:document xmlns:w="http://schemas.openxmlformats.org/wordprocessingml/2006/main" xmlns:m="http://schemas.openxmlformats.org/officeDocument/2006/math" xmlns:r="http://schemas.openxmlformats.org/officeDocument/2006/relationships" xmlns:o="urn:schemas-microsoft-com:office:office" xmlns:v="urn:schemas-microsoft-com:vml" xmlns:w10="urn:schemas-microsoft-com:office:word" xmlns:a="http://schemas.openxmlformats.org/drawingml/2006/main" xmlns:pic="http://schemas.openxmlformats.org/drawingml/2006/picture" xmlns:wp="http://schemas.openxmlformats.org/drawingml/2006/wordprocessingDrawing">
   <w:body>
-    <w:p>
-      <w:pPr>
-        <w:pStyle w:val="Title"/>
-      </w:pPr>
-      <w:r>
-        <w:t xml:space="preserve">Home</w:t>
-      </w:r>
-    </w:p>
     <w:p>
       <w:pPr>
         <w:pStyle w:val="FirstParagraph"/>
@@ -20,6 +12,8 @@
             <w:rStyle w:val="Hyperlink"/>
             <w:b/>
             <w:bCs/>
+            <w:color w:val="0066CC"/>
+            <w:u w:val="single"/>
           </w:rPr>
           <w:t xml:space="preserve">Download Word Document</w:t>
         </w:r>
@@ -78,6 +72,14 @@
         <w:tblW w:type="pct" w:w="5000"/>
         <w:tblLayout w:type="fixed"/>
         <w:tblLook w:firstRow="1" w:lastRow="0" w:firstColumn="0" w:lastColumn="0" w:noHBand="0" w:noVBand="0" w:val="0020"/>
+        <w:tblBorders>
+          <w:top w:val="single" w:sz="4" w:space="0" w:color="000000"/>
+          <w:left w:val="single" w:sz="4" w:space="0" w:color="000000"/>
+          <w:bottom w:val="single" w:sz="4" w:space="0" w:color="000000"/>
+          <w:right w:val="single" w:sz="4" w:space="0" w:color="000000"/>
+          <w:insideH w:val="single" w:sz="4" w:space="0" w:color="000000"/>
+          <w:insideV w:val="single" w:sz="4" w:space="0" w:color="000000"/>
+        </w:tblBorders>
       </w:tblPr>
       <w:tblGrid>
         <w:gridCol w:w="3443"/>
@@ -121,6 +123,8 @@
               <w:r>
                 <w:rPr>
                   <w:rStyle w:val="Hyperlink"/>
+                  <w:color w:val="0066CC"/>
+                  <w:u w:val="single"/>
                 </w:rPr>
                 <w:t xml:space="preserve">Syllabus</w:t>
               </w:r>
@@ -150,6 +154,8 @@
               <w:r>
                 <w:rPr>
                   <w:rStyle w:val="Hyperlink"/>
+                  <w:color w:val="0066CC"/>
+                  <w:u w:val="single"/>
                 </w:rPr>
                 <w:t xml:space="preserve">Student Roster</w:t>
               </w:r>
@@ -184,6 +190,14 @@
         <w:tblW w:type="pct" w:w="5000"/>
         <w:tblLayout w:type="fixed"/>
         <w:tblLook w:firstRow="1" w:lastRow="0" w:firstColumn="0" w:lastColumn="0" w:noHBand="0" w:noVBand="0" w:val="0020"/>
+        <w:tblBorders>
+          <w:top w:val="single" w:sz="4" w:space="0" w:color="000000"/>
+          <w:left w:val="single" w:sz="4" w:space="0" w:color="000000"/>
+          <w:bottom w:val="single" w:sz="4" w:space="0" w:color="000000"/>
+          <w:right w:val="single" w:sz="4" w:space="0" w:color="000000"/>
+          <w:insideH w:val="single" w:sz="4" w:space="0" w:color="000000"/>
+          <w:insideV w:val="single" w:sz="4" w:space="0" w:color="000000"/>
+        </w:tblBorders>
       </w:tblPr>
       <w:tblGrid>
         <w:gridCol w:w="3443"/>
@@ -227,6 +241,8 @@
               <w:r>
                 <w:rPr>
                   <w:rStyle w:val="Hyperlink"/>
+                  <w:color w:val="0066CC"/>
+                  <w:u w:val="single"/>
                 </w:rPr>
                 <w:t xml:space="preserve">Online Team Presentation Rubric</w:t>
               </w:r>
@@ -256,6 +272,8 @@
               <w:r>
                 <w:rPr>
                   <w:rStyle w:val="Hyperlink"/>
+                  <w:color w:val="0066CC"/>
+                  <w:u w:val="single"/>
                 </w:rPr>
                 <w:t xml:space="preserve">Team Meeting Rubric</w:t>
               </w:r>
@@ -285,6 +303,8 @@
               <w:r>
                 <w:rPr>
                   <w:rStyle w:val="Hyperlink"/>
+                  <w:color w:val="0066CC"/>
+                  <w:u w:val="single"/>
                 </w:rPr>
                 <w:t xml:space="preserve">Team Presentation Schedule</w:t>
               </w:r>
@@ -320,6 +340,14 @@
         <w:tblW w:type="pct" w:w="5000"/>
         <w:tblLayout w:type="fixed"/>
         <w:tblLook w:firstRow="1" w:lastRow="0" w:firstColumn="0" w:lastColumn="0" w:noHBand="0" w:noVBand="0" w:val="0020"/>
+        <w:tblBorders>
+          <w:top w:val="single" w:sz="4" w:space="0" w:color="000000"/>
+          <w:left w:val="single" w:sz="4" w:space="0" w:color="000000"/>
+          <w:bottom w:val="single" w:sz="4" w:space="0" w:color="000000"/>
+          <w:right w:val="single" w:sz="4" w:space="0" w:color="000000"/>
+          <w:insideH w:val="single" w:sz="4" w:space="0" w:color="000000"/>
+          <w:insideV w:val="single" w:sz="4" w:space="0" w:color="000000"/>
+        </w:tblBorders>
       </w:tblPr>
       <w:tblGrid>
         <w:gridCol w:w="3443"/>
@@ -363,6 +391,8 @@
               <w:r>
                 <w:rPr>
                   <w:rStyle w:val="Hyperlink"/>
+                  <w:color w:val="0066CC"/>
+                  <w:u w:val="single"/>
                 </w:rPr>
                 <w:t xml:space="preserve">Team Meeting 1</w:t>
               </w:r>
@@ -392,6 +422,8 @@
               <w:r>
                 <w:rPr>
                   <w:rStyle w:val="Hyperlink"/>
+                  <w:color w:val="0066CC"/>
+                  <w:u w:val="single"/>
                 </w:rPr>
                 <w:t xml:space="preserve">Team Meeting 2</w:t>
               </w:r>
@@ -421,6 +453,8 @@
               <w:r>
                 <w:rPr>
                   <w:rStyle w:val="Hyperlink"/>
+                  <w:color w:val="0066CC"/>
+                  <w:u w:val="single"/>
                 </w:rPr>
                 <w:t xml:space="preserve">Team Meeting Agenda</w:t>
               </w:r>
@@ -456,6 +490,14 @@
         <w:tblW w:type="pct" w:w="5000"/>
         <w:tblLayout w:type="fixed"/>
         <w:tblLook w:firstRow="1" w:lastRow="0" w:firstColumn="0" w:lastColumn="0" w:noHBand="0" w:noVBand="0" w:val="0020"/>
+        <w:tblBorders>
+          <w:top w:val="single" w:sz="4" w:space="0" w:color="000000"/>
+          <w:left w:val="single" w:sz="4" w:space="0" w:color="000000"/>
+          <w:bottom w:val="single" w:sz="4" w:space="0" w:color="000000"/>
+          <w:right w:val="single" w:sz="4" w:space="0" w:color="000000"/>
+          <w:insideH w:val="single" w:sz="4" w:space="0" w:color="000000"/>
+          <w:insideV w:val="single" w:sz="4" w:space="0" w:color="000000"/>
+        </w:tblBorders>
       </w:tblPr>
       <w:tblGrid>
         <w:gridCol w:w="3443"/>
@@ -499,6 +541,8 @@
               <w:r>
                 <w:rPr>
                   <w:rStyle w:val="Hyperlink"/>
+                  <w:color w:val="0066CC"/>
+                  <w:u w:val="single"/>
                 </w:rPr>
                 <w:t xml:space="preserve">Updating Your Canvas Profile</w:t>
               </w:r>
@@ -538,7 +582,6 @@
     </w:p>
     <w:p>
       <w:pPr>
-        <w:pStyle w:val="Compact"/>
         <w:numPr>
           <w:ilvl w:val="0"/>
           <w:numId w:val="1001"/>
@@ -557,7 +600,6 @@
     </w:p>
     <w:p>
       <w:pPr>
-        <w:pStyle w:val="Compact"/>
         <w:numPr>
           <w:ilvl w:val="0"/>
           <w:numId w:val="1001"/>
@@ -576,7 +618,6 @@
     </w:p>
     <w:p>
       <w:pPr>
-        <w:pStyle w:val="Compact"/>
         <w:numPr>
           <w:ilvl w:val="0"/>
           <w:numId w:val="1001"/>
@@ -595,7 +636,6 @@
     </w:p>
     <w:p>
       <w:pPr>
-        <w:pStyle w:val="Compact"/>
         <w:numPr>
           <w:ilvl w:val="0"/>
           <w:numId w:val="1001"/>
@@ -631,7 +671,6 @@
     </w:p>
     <w:p>
       <w:pPr>
-        <w:pStyle w:val="Compact"/>
         <w:numPr>
           <w:ilvl w:val="0"/>
           <w:numId w:val="1002"/>
@@ -641,6 +680,8 @@
         <w:r>
           <w:rPr>
             <w:rStyle w:val="Hyperlink"/>
+            <w:color w:val="0066CC"/>
+            <w:u w:val="single"/>
           </w:rPr>
           <w:t xml:space="preserve">Syllabus (Google Doc)</w:t>
         </w:r>
@@ -654,7 +695,6 @@
     </w:p>
     <w:p>
       <w:pPr>
-        <w:pStyle w:val="Compact"/>
         <w:numPr>
           <w:ilvl w:val="0"/>
           <w:numId w:val="1002"/>
@@ -664,6 +704,8 @@
         <w:r>
           <w:rPr>
             <w:rStyle w:val="Hyperlink"/>
+            <w:color w:val="0066CC"/>
+            <w:u w:val="single"/>
           </w:rPr>
           <w:t xml:space="preserve">Peer Review Evaluation Survey</w:t>
         </w:r>
@@ -677,7 +719,6 @@
     </w:p>
     <w:p>
       <w:pPr>
-        <w:pStyle w:val="Compact"/>
         <w:numPr>
           <w:ilvl w:val="0"/>
           <w:numId w:val="1002"/>
@@ -687,6 +728,8 @@
         <w:r>
           <w:rPr>
             <w:rStyle w:val="Hyperlink"/>
+            <w:color w:val="0066CC"/>
+            <w:u w:val="single"/>
           </w:rPr>
           <w:t xml:space="preserve">Team Assignment Google Sheet</w:t>
         </w:r>

</xml_diff>